<commit_message>
added: select in register school
</commit_message>
<xml_diff>
--- a/public/PRISAA-FORM-01-APPLICATION-FOR-MEMBERSHIP-FORM-1-1.docx
+++ b/public/PRISAA-FORM-01-APPLICATION-FOR-MEMBERSHIP-FORM-1-1.docx
@@ -498,23 +498,60 @@
                 <w:sz w:val="24"/>
                 <w:szCs w:val="24"/>
               </w:rPr>
-              <w:t>[   ] Sectarian</w:t>
-            </w:r>
-          </w:p>
-          <w:p>
-            <w:pPr>
-              <w:ind w:left="0" w:hanging="2"/>
-              <w:rPr>
-                <w:sz w:val="24"/>
-                <w:szCs w:val="24"/>
-              </w:rPr>
-            </w:pPr>
-            <w:r>
-              <w:rPr>
-                <w:sz w:val="24"/>
-                <w:szCs w:val="24"/>
-              </w:rPr>
-              <w:t>[   ] Non-Sectarian</w:t>
+              <w:t>[{sec}</w:t>
+            </w:r>
+            <w:r>
+              <w:rPr>
+                <w:sz w:val="24"/>
+                <w:szCs w:val="24"/>
+              </w:rPr>
+              <w:t>] Sectarian</w:t>
+            </w:r>
+          </w:p>
+          <w:p>
+            <w:pPr>
+              <w:ind w:left="0" w:hanging="2"/>
+              <w:rPr>
+                <w:sz w:val="24"/>
+                <w:szCs w:val="24"/>
+              </w:rPr>
+            </w:pPr>
+            <w:r>
+              <w:rPr>
+                <w:sz w:val="24"/>
+                <w:szCs w:val="24"/>
+              </w:rPr>
+              <w:t>[</w:t>
+            </w:r>
+            <w:r>
+              <w:rPr>
+                <w:sz w:val="24"/>
+                <w:szCs w:val="24"/>
+              </w:rPr>
+              <w:t>{</w:t>
+            </w:r>
+            <w:r>
+              <w:rPr>
+                <w:sz w:val="24"/>
+                <w:szCs w:val="24"/>
+              </w:rPr>
+              <w:t>nsec</w:t>
+            </w:r>
+            <w:bookmarkStart w:id="0" w:name="_GoBack"/>
+            <w:bookmarkEnd w:id="0"/>
+            <w:r>
+              <w:rPr>
+                <w:sz w:val="24"/>
+                <w:szCs w:val="24"/>
+              </w:rPr>
+              <w:t>}</w:t>
+            </w:r>
+            <w:r>
+              <w:rPr>
+                <w:sz w:val="24"/>
+                <w:szCs w:val="24"/>
+              </w:rPr>
+              <w:t>] Non-Sectarian</w:t>
             </w:r>
           </w:p>
           <w:p>
@@ -680,7 +717,15 @@
                                     <w:ind w:left="0" w:hanging="2"/>
                                   </w:pPr>
                                   <w:r>
-                                    <w:t>NOPSSCEA</w:t>
+                                    <w:t>{</w:t>
+                                  </w:r>
+                                  <w:proofErr w:type="gramStart"/>
+                                  <w:r>
+                                    <w:t>affiliation</w:t>
+                                  </w:r>
+                                  <w:proofErr w:type="gramEnd"/>
+                                  <w:r>
+                                    <w:t>}</w:t>
                                   </w:r>
                                 </w:p>
                               </w:txbxContent>
@@ -714,7 +759,15 @@
                               <w:ind w:left="0" w:hanging="2"/>
                             </w:pPr>
                             <w:r>
-                              <w:t>NOPSSCEA</w:t>
+                              <w:t>{</w:t>
+                            </w:r>
+                            <w:proofErr w:type="gramStart"/>
+                            <w:r>
+                              <w:t>affiliation</w:t>
+                            </w:r>
+                            <w:proofErr w:type="gramEnd"/>
+                            <w:r>
+                              <w:t>}</w:t>
                             </w:r>
                           </w:p>
                         </w:txbxContent>
@@ -1185,8 +1238,6 @@
             </w:pPr>
           </w:p>
         </w:tc>
-        <w:bookmarkStart w:id="0" w:name="_GoBack"/>
-        <w:bookmarkEnd w:id="0"/>
       </w:tr>
     </w:tbl>
     <w:p>
@@ -5040,6 +5091,7 @@
         </w:rPr>
         <w:t xml:space="preserve"> – </w:t>
       </w:r>
+      <w:proofErr w:type="spellStart"/>
       <w:r>
         <w:rPr>
           <w:b/>
@@ -5047,7 +5099,17 @@
           <w:szCs w:val="24"/>
           <w:u w:val="single"/>
         </w:rPr>
-        <w:t>Php5,000.00</w:t>
+        <w:t>Php</w:t>
+      </w:r>
+      <w:proofErr w:type="spellEnd"/>
+      <w:r>
+        <w:rPr>
+          <w:b/>
+          <w:sz w:val="24"/>
+          <w:szCs w:val="24"/>
+          <w:u w:val="single"/>
+        </w:rPr>
+        <w:t xml:space="preserve"> {amount}</w:t>
       </w:r>
     </w:p>
     <w:p>

</xml_diff>